<commit_message>
Logo and responsive design using media queries
</commit_message>
<xml_diff>
--- a/TEXT.docx
+++ b/TEXT.docx
@@ -47,6 +47,103 @@
         <w:t>Our thoughtfully prepared party bags come in a range of options to suit every budget. And when the fun is over, we’ll make sure to leave the venue as clean and tidy as it was before the celebration began.</w:t>
       </w:r>
     </w:p>
+    <w:p/>
+    <w:p/>
+    <w:p>
+      <w:r>
+        <w:t>&lt;!-- Hero Section --&gt;</w:t>
+      </w:r>
+    </w:p>
+    <w:p>
+      <w:r>
+        <w:t>    &lt;section class="hero text-</w:t>
+      </w:r>
+      <w:proofErr w:type="spellStart"/>
+      <w:r>
+        <w:t>center</w:t>
+      </w:r>
+      <w:proofErr w:type="spellEnd"/>
+      <w:r>
+        <w:t xml:space="preserve"> py-5"&gt;</w:t>
+      </w:r>
+    </w:p>
+    <w:p>
+      <w:r>
+        <w:t>      &lt;div class="container"&gt;</w:t>
+      </w:r>
+    </w:p>
+    <w:p>
+      <w:r>
+        <w:t>        &lt;h1 class="hero-title h2 mb-3"&gt;Welcome to Cake, Fun and Confetti&lt;/h1&gt;</w:t>
+      </w:r>
+    </w:p>
+    <w:p>
+      <w:r>
+        <w:t>        &lt;p class="hero-subtitle lead mb-4"&gt;</w:t>
+      </w:r>
+    </w:p>
+    <w:p>
+      <w:r>
+        <w:t>          We'll help you plan and organise a perfect party, no matter how much, or how little help you need!</w:t>
+      </w:r>
+    </w:p>
+    <w:p>
+      <w:r>
+        <w:t>        &lt;/p&gt;</w:t>
+      </w:r>
+    </w:p>
+    <w:p>
+      <w:r>
+        <w:t xml:space="preserve">        &lt;a </w:t>
+      </w:r>
+      <w:proofErr w:type="spellStart"/>
+      <w:r>
+        <w:t>href</w:t>
+      </w:r>
+      <w:proofErr w:type="spellEnd"/>
+      <w:r>
+        <w:t>="#contact" class="</w:t>
+      </w:r>
+      <w:proofErr w:type="spellStart"/>
+      <w:r>
+        <w:t>btn</w:t>
+      </w:r>
+      <w:proofErr w:type="spellEnd"/>
+      <w:r>
+        <w:t xml:space="preserve"> </w:t>
+      </w:r>
+      <w:proofErr w:type="spellStart"/>
+      <w:r>
+        <w:t>btn</w:t>
+      </w:r>
+      <w:proofErr w:type="spellEnd"/>
+      <w:r>
+        <w:t>-primary"&gt;Plan your party!&lt;/a&gt;</w:t>
+      </w:r>
+    </w:p>
+    <w:p>
+      <w:r>
+        <w:t>      &lt;/div&gt;</w:t>
+      </w:r>
+    </w:p>
+    <w:p>
+      <w:r>
+        <w:t>    &lt;/section&gt;</w:t>
+      </w:r>
+    </w:p>
+    <w:p/>
+    <w:p>
+      <w:r>
+        <w:t>    &lt;!-- Bootstrap JS --&gt;</w:t>
+      </w:r>
+    </w:p>
+    <w:p>
+      <w:r>
+        <w:lastRenderedPageBreak/>
+        <w:t>    &lt;script src="https://cdn.jsdelivr.net/npm/bootstrap@5.3.3/dist/js/bootstrap.bundle.min.js"&gt;&lt;/script&gt;</w:t>
+      </w:r>
+    </w:p>
+    <w:p/>
     <w:p/>
     <w:sectPr>
       <w:pgSz w:w="11906" w:h="16838"/>

</xml_diff>

<commit_message>
add header, contact button, and styling to hero section
</commit_message>
<xml_diff>
--- a/TEXT.docx
+++ b/TEXT.docx
@@ -45,102 +45,6 @@
     <w:p>
       <w:r>
         <w:t>Our thoughtfully prepared party bags come in a range of options to suit every budget. And when the fun is over, we’ll make sure to leave the venue as clean and tidy as it was before the celebration began.</w:t>
-      </w:r>
-    </w:p>
-    <w:p/>
-    <w:p/>
-    <w:p>
-      <w:r>
-        <w:t>&lt;!-- Hero Section --&gt;</w:t>
-      </w:r>
-    </w:p>
-    <w:p>
-      <w:r>
-        <w:t>    &lt;section class="hero text-</w:t>
-      </w:r>
-      <w:proofErr w:type="spellStart"/>
-      <w:r>
-        <w:t>center</w:t>
-      </w:r>
-      <w:proofErr w:type="spellEnd"/>
-      <w:r>
-        <w:t xml:space="preserve"> py-5"&gt;</w:t>
-      </w:r>
-    </w:p>
-    <w:p>
-      <w:r>
-        <w:t>      &lt;div class="container"&gt;</w:t>
-      </w:r>
-    </w:p>
-    <w:p>
-      <w:r>
-        <w:t>        &lt;h1 class="hero-title h2 mb-3"&gt;Welcome to Cake, Fun and Confetti&lt;/h1&gt;</w:t>
-      </w:r>
-    </w:p>
-    <w:p>
-      <w:r>
-        <w:t>        &lt;p class="hero-subtitle lead mb-4"&gt;</w:t>
-      </w:r>
-    </w:p>
-    <w:p>
-      <w:r>
-        <w:t>          We'll help you plan and organise a perfect party, no matter how much, or how little help you need!</w:t>
-      </w:r>
-    </w:p>
-    <w:p>
-      <w:r>
-        <w:t>        &lt;/p&gt;</w:t>
-      </w:r>
-    </w:p>
-    <w:p>
-      <w:r>
-        <w:t xml:space="preserve">        &lt;a </w:t>
-      </w:r>
-      <w:proofErr w:type="spellStart"/>
-      <w:r>
-        <w:t>href</w:t>
-      </w:r>
-      <w:proofErr w:type="spellEnd"/>
-      <w:r>
-        <w:t>="#contact" class="</w:t>
-      </w:r>
-      <w:proofErr w:type="spellStart"/>
-      <w:r>
-        <w:t>btn</w:t>
-      </w:r>
-      <w:proofErr w:type="spellEnd"/>
-      <w:r>
-        <w:t xml:space="preserve"> </w:t>
-      </w:r>
-      <w:proofErr w:type="spellStart"/>
-      <w:r>
-        <w:t>btn</w:t>
-      </w:r>
-      <w:proofErr w:type="spellEnd"/>
-      <w:r>
-        <w:t>-primary"&gt;Plan your party!&lt;/a&gt;</w:t>
-      </w:r>
-    </w:p>
-    <w:p>
-      <w:r>
-        <w:t>      &lt;/div&gt;</w:t>
-      </w:r>
-    </w:p>
-    <w:p>
-      <w:r>
-        <w:t>    &lt;/section&gt;</w:t>
-      </w:r>
-    </w:p>
-    <w:p/>
-    <w:p>
-      <w:r>
-        <w:t>    &lt;!-- Bootstrap JS --&gt;</w:t>
-      </w:r>
-    </w:p>
-    <w:p>
-      <w:r>
-        <w:lastRenderedPageBreak/>
-        <w:t>    &lt;script src="https://cdn.jsdelivr.net/npm/bootstrap@5.3.3/dist/js/bootstrap.bundle.min.js"&gt;&lt;/script&gt;</w:t>
       </w:r>
     </w:p>
     <w:p/>

</xml_diff>

<commit_message>
imported navbar and footer to contact form, added contact form styles and responsivenes
</commit_message>
<xml_diff>
--- a/TEXT.docx
+++ b/TEXT.docx
@@ -45,6 +45,11 @@
     <w:p>
       <w:r>
         <w:t>Our thoughtfully prepared party bags come in a range of options to suit every budget. And when the fun is over, we’ll make sure to leave the venue as clean and tidy as it was before the celebration began.</w:t>
+      </w:r>
+    </w:p>
+    <w:p>
+      <w:r>
+        <w:t xml:space="preserve"> </w:t>
       </w:r>
     </w:p>
     <w:p/>
@@ -662,6 +667,7 @@
   <w:style w:type="character" w:default="1" w:styleId="DefaultParagraphFont">
     <w:name w:val="Default Paragraph Font"/>
     <w:uiPriority w:val="1"/>
+    <w:semiHidden/>
     <w:unhideWhenUsed/>
   </w:style>
   <w:style w:type="table" w:default="1" w:styleId="TableNormal">

</xml_diff>

<commit_message>
Updated readme.md and final touches
</commit_message>
<xml_diff>
--- a/TEXT.docx
+++ b/TEXT.docx
@@ -52,6 +52,632 @@
         <w:t xml:space="preserve"> </w:t>
       </w:r>
     </w:p>
+    <w:p>
+      <w:pPr>
+        <w:rPr>
+          <w:b/>
+          <w:bCs/>
+        </w:rPr>
+      </w:pPr>
+      <w:r>
+        <w:rPr>
+          <w:b/>
+          <w:bCs/>
+        </w:rPr>
+        <w:t>Color Palette &amp; Accessibility Update</w:t>
+      </w:r>
+    </w:p>
+    <w:p>
+      <w:r>
+        <w:t>This document describes the CSS color palette for the Cake, Confetti &amp; Fun website, the accessibility-driven adjustments, and the testing process I undertook across all pages.</w:t>
+      </w:r>
+    </w:p>
+    <w:p>
+      <w:r>
+        <w:pict w14:anchorId="028F29F6">
+          <v:rect id="_x0000_i1049" style="width:0;height:1.5pt" o:hralign="center" o:hrstd="t" o:hr="t" fillcolor="#a0a0a0" stroked="f"/>
+        </w:pict>
+      </w:r>
+    </w:p>
+    <w:p>
+      <w:pPr>
+        <w:rPr>
+          <w:b/>
+          <w:bCs/>
+        </w:rPr>
+      </w:pPr>
+      <w:r>
+        <w:rPr>
+          <w:b/>
+          <w:bCs/>
+        </w:rPr>
+        <w:t>Default Color Palette</w:t>
+      </w:r>
+    </w:p>
+    <w:p>
+      <w:r>
+        <w:t>The base colors are defined in assets/css/styles.css under the :root selector:</w:t>
+      </w:r>
+    </w:p>
+    <w:p>
+      <w:r>
+        <w:t>:root {</w:t>
+      </w:r>
+    </w:p>
+    <w:p>
+      <w:r>
+        <w:t xml:space="preserve">  /* Primary and accent colors */</w:t>
+      </w:r>
+    </w:p>
+    <w:p>
+      <w:r>
+        <w:t xml:space="preserve">  --blue-primary: #02ACCE;</w:t>
+      </w:r>
+    </w:p>
+    <w:p>
+      <w:r>
+        <w:t xml:space="preserve">  --blue-accent:  #28ADCE;</w:t>
+      </w:r>
+    </w:p>
+    <w:p>
+      <w:r>
+        <w:t xml:space="preserve">  --yellow:       #FDCB3B;</w:t>
+      </w:r>
+    </w:p>
+    <w:p>
+      <w:r>
+        <w:t xml:space="preserve">  --orange:       #FA8B46;</w:t>
+      </w:r>
+    </w:p>
+    <w:p/>
+    <w:p>
+      <w:r>
+        <w:t xml:space="preserve">  /* Background and text colors */</w:t>
+      </w:r>
+    </w:p>
+    <w:p>
+      <w:r>
+        <w:t xml:space="preserve">  --cream:        #FDE7A9;</w:t>
+      </w:r>
+    </w:p>
+    <w:p>
+      <w:r>
+        <w:lastRenderedPageBreak/>
+        <w:t xml:space="preserve">  --text:         #1A1A1A;</w:t>
+      </w:r>
+    </w:p>
+    <w:p>
+      <w:r>
+        <w:t>}</w:t>
+      </w:r>
+    </w:p>
+    <w:p>
+      <w:r>
+        <w:t>These pastel and playful hues reflect the brand identity but initially fell short of WCAG 2.1 AA contrast requirements.</w:t>
+      </w:r>
+    </w:p>
+    <w:p>
+      <w:r>
+        <w:pict w14:anchorId="49496D9A">
+          <v:rect id="_x0000_i1050" style="width:0;height:1.5pt" o:hralign="center" o:hrstd="t" o:hr="t" fillcolor="#a0a0a0" stroked="f"/>
+        </w:pict>
+      </w:r>
+    </w:p>
+    <w:p>
+      <w:pPr>
+        <w:rPr>
+          <w:b/>
+          <w:bCs/>
+        </w:rPr>
+      </w:pPr>
+      <w:r>
+        <w:rPr>
+          <w:b/>
+          <w:bCs/>
+        </w:rPr>
+        <w:t>Accessibility-Driven Adjustments</w:t>
+      </w:r>
+    </w:p>
+    <w:p>
+      <w:r>
+        <w:t xml:space="preserve">Based on WAVE reports (e.g. Services page: </w:t>
+      </w:r>
+      <w:hyperlink r:id="rId5" w:anchor="/https://alexandraselby.github.io/cake-confetti-and-fun/services.html" w:history="1">
+        <w:r>
+          <w:rPr>
+            <w:rStyle w:val="Hyperlink"/>
+          </w:rPr>
+          <w:t>https://wave.webaim.org/report#/https://alexandraselby.github.io/cake-confetti-and-fun/services.html</w:t>
+        </w:r>
+      </w:hyperlink>
+      <w:r>
+        <w:t>), I refined the palette:</w:t>
+      </w:r>
+    </w:p>
+    <w:p>
+      <w:r>
+        <w:t>:root {</w:t>
+      </w:r>
+    </w:p>
+    <w:p>
+      <w:r>
+        <w:t xml:space="preserve">  /* Primary and accent colors */</w:t>
+      </w:r>
+    </w:p>
+    <w:p>
+      <w:r>
+        <w:t xml:space="preserve">  --blue-primary: #007b7b;   /* replaced #02ACCE for higher contrast */</w:t>
+      </w:r>
+    </w:p>
+    <w:p>
+      <w:r>
+        <w:t xml:space="preserve">  --blue-accent:  #005f5f;   /* deepened for clearer links and hover states */</w:t>
+      </w:r>
+    </w:p>
+    <w:p>
+      <w:r>
+        <w:t xml:space="preserve">  --yellow:       #faf190c3; /* added transparency for better legibility */</w:t>
+      </w:r>
+    </w:p>
+    <w:p>
+      <w:r>
+        <w:t xml:space="preserve">  --orange:       #c0392b;   /* intensified red to meet contrast requirements */</w:t>
+      </w:r>
+    </w:p>
+    <w:p/>
+    <w:p>
+      <w:r>
+        <w:t xml:space="preserve">  /* Background and text colors */</w:t>
+      </w:r>
+    </w:p>
+    <w:p>
+      <w:r>
+        <w:t xml:space="preserve">  --cream:        #f8f7f5;   /* softened background color */</w:t>
+      </w:r>
+    </w:p>
+    <w:p>
+      <w:r>
+        <w:t xml:space="preserve">  --text:         #ffffff;   /* switched to white on colored backgrounds */</w:t>
+      </w:r>
+    </w:p>
+    <w:p>
+      <w:r>
+        <w:t>}</w:t>
+      </w:r>
+    </w:p>
+    <w:p>
+      <w:pPr>
+        <w:numPr>
+          <w:ilvl w:val="0"/>
+          <w:numId w:val="1"/>
+        </w:numPr>
+      </w:pPr>
+      <w:r>
+        <w:rPr>
+          <w:b/>
+          <w:bCs/>
+        </w:rPr>
+        <w:t>Primary buttons and navbar</w:t>
+      </w:r>
+      <w:r>
+        <w:t xml:space="preserve"> now use #007b7b, achieving a contrast ratio of at least 4.5:1.</w:t>
+      </w:r>
+    </w:p>
+    <w:p>
+      <w:pPr>
+        <w:numPr>
+          <w:ilvl w:val="0"/>
+          <w:numId w:val="1"/>
+        </w:numPr>
+      </w:pPr>
+      <w:r>
+        <w:rPr>
+          <w:b/>
+          <w:bCs/>
+        </w:rPr>
+        <w:t>Links and hover states</w:t>
+      </w:r>
+      <w:r>
+        <w:t xml:space="preserve"> use #005f5f for clear distinction from the background.</w:t>
+      </w:r>
+    </w:p>
+    <w:p>
+      <w:pPr>
+        <w:numPr>
+          <w:ilvl w:val="0"/>
+          <w:numId w:val="1"/>
+        </w:numPr>
+      </w:pPr>
+      <w:r>
+        <w:rPr>
+          <w:b/>
+          <w:bCs/>
+        </w:rPr>
+        <w:t>Accent highlights</w:t>
+      </w:r>
+      <w:r>
+        <w:t xml:space="preserve"> employ a semi-transparent yellow (#faf190c3) for visibility on varied backgrounds.</w:t>
+      </w:r>
+    </w:p>
+    <w:p>
+      <w:pPr>
+        <w:numPr>
+          <w:ilvl w:val="0"/>
+          <w:numId w:val="1"/>
+        </w:numPr>
+      </w:pPr>
+      <w:r>
+        <w:rPr>
+          <w:b/>
+          <w:bCs/>
+        </w:rPr>
+        <w:t>Error states</w:t>
+      </w:r>
+      <w:r>
+        <w:t xml:space="preserve"> (#c0392b) stand out sharply against the cream background.</w:t>
+      </w:r>
+    </w:p>
+    <w:p>
+      <w:pPr>
+        <w:numPr>
+          <w:ilvl w:val="0"/>
+          <w:numId w:val="1"/>
+        </w:numPr>
+      </w:pPr>
+      <w:r>
+        <w:rPr>
+          <w:b/>
+          <w:bCs/>
+        </w:rPr>
+        <w:t>Text</w:t>
+      </w:r>
+      <w:r>
+        <w:t xml:space="preserve"> on colored sections is pure white for maximum readability.</w:t>
+      </w:r>
+    </w:p>
+    <w:p>
+      <w:r>
+        <w:pict w14:anchorId="20FE7F5F">
+          <v:rect id="_x0000_i1051" style="width:0;height:1.5pt" o:hralign="center" o:hrstd="t" o:hr="t" fillcolor="#a0a0a0" stroked="f"/>
+        </w:pict>
+      </w:r>
+    </w:p>
+    <w:p>
+      <w:pPr>
+        <w:rPr>
+          <w:b/>
+          <w:bCs/>
+        </w:rPr>
+      </w:pPr>
+      <w:r>
+        <w:rPr>
+          <w:rFonts w:ascii="Segoe UI Emoji" w:hAnsi="Segoe UI Emoji" w:cs="Segoe UI Emoji"/>
+          <w:b/>
+          <w:bCs/>
+        </w:rPr>
+        <w:t>🧪</w:t>
+      </w:r>
+      <w:r>
+        <w:rPr>
+          <w:b/>
+          <w:bCs/>
+        </w:rPr>
+        <w:t xml:space="preserve"> Testing Process</w:t>
+      </w:r>
+    </w:p>
+    <w:p>
+      <w:r>
+        <w:lastRenderedPageBreak/>
+        <w:t>I conducted comprehensive testing across all code, pages, and features:</w:t>
+      </w:r>
+    </w:p>
+    <w:p>
+      <w:pPr>
+        <w:numPr>
+          <w:ilvl w:val="0"/>
+          <w:numId w:val="2"/>
+        </w:numPr>
+      </w:pPr>
+      <w:r>
+        <w:rPr>
+          <w:b/>
+          <w:bCs/>
+        </w:rPr>
+        <w:t>HTML5 Validation</w:t>
+      </w:r>
+      <w:r>
+        <w:br/>
+        <w:t xml:space="preserve">Ran each page (index.html, about.html, services.html, contact.html) through the W3C Validator (e.g. Contact page: </w:t>
+      </w:r>
+      <w:hyperlink r:id="rId6" w:history="1">
+        <w:r>
+          <w:rPr>
+            <w:rStyle w:val="Hyperlink"/>
+          </w:rPr>
+          <w:t>https://validator.w3.org/nu/?doc=https://alexandraselby.github.io/cake-confetti-and-fun/contact</w:t>
+        </w:r>
+      </w:hyperlink>
+      <w:r>
+        <w:t>), corrected every error (missing alt, malformed links), and confirmed fixes via commits (Apr 23–May 6).</w:t>
+      </w:r>
+    </w:p>
+    <w:p>
+      <w:pPr>
+        <w:numPr>
+          <w:ilvl w:val="0"/>
+          <w:numId w:val="2"/>
+        </w:numPr>
+      </w:pPr>
+      <w:r>
+        <w:rPr>
+          <w:b/>
+          <w:bCs/>
+        </w:rPr>
+        <w:t>CSS Validation &amp; Linting</w:t>
+      </w:r>
+      <w:r>
+        <w:br/>
+        <w:t>Validated assets/css/styles.css with the Jigsaw CSS Validator (</w:t>
+      </w:r>
+      <w:hyperlink r:id="rId7" w:history="1">
+        <w:r>
+          <w:rPr>
+            <w:rStyle w:val="Hyperlink"/>
+          </w:rPr>
+          <w:t>https://jigsaw.w3.org/css-validator/)—zero</w:t>
+        </w:r>
+      </w:hyperlink>
+      <w:r>
+        <w:t xml:space="preserve"> errors—and used Chrome DevTools’ Coverage tool to remove unused rules.</w:t>
+      </w:r>
+    </w:p>
+    <w:p>
+      <w:pPr>
+        <w:numPr>
+          <w:ilvl w:val="0"/>
+          <w:numId w:val="2"/>
+        </w:numPr>
+      </w:pPr>
+      <w:r>
+        <w:rPr>
+          <w:b/>
+          <w:bCs/>
+        </w:rPr>
+        <w:t>Accessibility Audits</w:t>
+      </w:r>
+      <w:r>
+        <w:br/>
+        <w:t xml:space="preserve">Scanned each page with WAVE (e.g. Services: </w:t>
+      </w:r>
+      <w:hyperlink r:id="rId8" w:anchor="/https://alexandraselby.github.io/cake-confetti-and-fun/services.html" w:history="1">
+        <w:r>
+          <w:rPr>
+            <w:rStyle w:val="Hyperlink"/>
+          </w:rPr>
+          <w:t>https://wave.webaim.org/report#/https://alexandraselby.github.io/cake-confetti-and-fun/services.html</w:t>
+        </w:r>
+      </w:hyperlink>
+      <w:r>
+        <w:t>), addressed contrast failures by updating variables, and verified alt text, ARIA attributes, and keyboard focus outlines.</w:t>
+      </w:r>
+    </w:p>
+    <w:p>
+      <w:pPr>
+        <w:numPr>
+          <w:ilvl w:val="0"/>
+          <w:numId w:val="2"/>
+        </w:numPr>
+      </w:pPr>
+      <w:r>
+        <w:rPr>
+          <w:b/>
+          <w:bCs/>
+        </w:rPr>
+        <w:t>Color Palette Validation</w:t>
+      </w:r>
+      <w:r>
+        <w:br/>
+        <w:t>Re-tested all updated CSS variables with WAVE and Lighthouse contrast audits to ensure every text and interactive element meets or exceeds WCAG AA 4.5:1.</w:t>
+      </w:r>
+    </w:p>
+    <w:p>
+      <w:pPr>
+        <w:numPr>
+          <w:ilvl w:val="0"/>
+          <w:numId w:val="2"/>
+        </w:numPr>
+      </w:pPr>
+      <w:r>
+        <w:rPr>
+          <w:b/>
+          <w:bCs/>
+        </w:rPr>
+        <w:t>Cross-Browser &amp; Responsive Testing</w:t>
+      </w:r>
+      <w:r>
+        <w:br/>
+        <w:t>Verified in Chrome, Firefox, Safari, and Edge; used DevTools breakpoints (320px, 480px, 768px, 1024px) and real devices:</w:t>
+      </w:r>
+    </w:p>
+    <w:p>
+      <w:pPr>
+        <w:numPr>
+          <w:ilvl w:val="1"/>
+          <w:numId w:val="2"/>
+        </w:numPr>
+      </w:pPr>
+      <w:r>
+        <w:t>Acer laptop (13")</w:t>
+      </w:r>
+    </w:p>
+    <w:p>
+      <w:pPr>
+        <w:numPr>
+          <w:ilvl w:val="1"/>
+          <w:numId w:val="2"/>
+        </w:numPr>
+      </w:pPr>
+      <w:r>
+        <w:t>27" desktop monitor</w:t>
+      </w:r>
+    </w:p>
+    <w:p>
+      <w:pPr>
+        <w:numPr>
+          <w:ilvl w:val="1"/>
+          <w:numId w:val="2"/>
+        </w:numPr>
+      </w:pPr>
+      <w:r>
+        <w:t>iPhone 13 Pro</w:t>
+      </w:r>
+    </w:p>
+    <w:p>
+      <w:pPr>
+        <w:numPr>
+          <w:ilvl w:val="1"/>
+          <w:numId w:val="2"/>
+        </w:numPr>
+      </w:pPr>
+      <w:r>
+        <w:t>Pixel 8 Pro</w:t>
+      </w:r>
+    </w:p>
+    <w:p>
+      <w:pPr>
+        <w:numPr>
+          <w:ilvl w:val="1"/>
+          <w:numId w:val="2"/>
+        </w:numPr>
+      </w:pPr>
+      <w:r>
+        <w:t>Lenovo Tab 7</w:t>
+      </w:r>
+    </w:p>
+    <w:p>
+      <w:pPr>
+        <w:numPr>
+          <w:ilvl w:val="0"/>
+          <w:numId w:val="2"/>
+        </w:numPr>
+      </w:pPr>
+      <w:r>
+        <w:rPr>
+          <w:b/>
+          <w:bCs/>
+        </w:rPr>
+        <w:t>Functional Testing</w:t>
+      </w:r>
+      <w:r>
+        <w:br/>
+        <w:t>Manually checked navigation links, buttons, and form behavior (HTML5 validation, reportValidity(), success message display, hero video playback/fallback).</w:t>
+      </w:r>
+    </w:p>
+    <w:p>
+      <w:pPr>
+        <w:numPr>
+          <w:ilvl w:val="0"/>
+          <w:numId w:val="2"/>
+        </w:numPr>
+      </w:pPr>
+      <w:r>
+        <w:rPr>
+          <w:b/>
+          <w:bCs/>
+        </w:rPr>
+        <w:t>Manual Feature &amp; Bug Fixes</w:t>
+      </w:r>
+      <w:r>
+        <w:br/>
+        <w:t>Reviewed each implemented feature and resolved layout/interaction issues (e.g. fixing the footer to stick to the bottom, aligning cards properly, ensuring reliable navbar collapse).</w:t>
+      </w:r>
+    </w:p>
+    <w:p>
+      <w:pPr>
+        <w:numPr>
+          <w:ilvl w:val="0"/>
+          <w:numId w:val="2"/>
+        </w:numPr>
+      </w:pPr>
+      <w:r>
+        <w:rPr>
+          <w:b/>
+          <w:bCs/>
+        </w:rPr>
+        <w:lastRenderedPageBreak/>
+        <w:t>Performance &amp; Lighthouse Audits</w:t>
+      </w:r>
+      <w:r>
+        <w:br/>
+        <w:t>Ran Lighthouse for each page, achieving Performance 85+, Accessibility 90+, Best Practices 95+, SEO 90+. Identified large media files and plan to optimize images/videos in future projects.</w:t>
+      </w:r>
+    </w:p>
+    <w:p>
+      <w:r>
+        <w:t>Throughout this process, I learned how crucial truly accessible color choices and media optimization are—a lesson that will guide my next projects.</w:t>
+      </w:r>
+    </w:p>
+    <w:p>
+      <w:r>
+        <w:pict w14:anchorId="5E69227F">
+          <v:rect id="_x0000_i1052" style="width:0;height:1.5pt" o:hralign="center" o:hrstd="t" o:hr="t" fillcolor="#a0a0a0" stroked="f"/>
+        </w:pict>
+      </w:r>
+    </w:p>
+    <w:p>
+      <w:pPr>
+        <w:rPr>
+          <w:b/>
+          <w:bCs/>
+        </w:rPr>
+      </w:pPr>
+      <w:r>
+        <w:rPr>
+          <w:b/>
+          <w:bCs/>
+        </w:rPr>
+        <w:t>Applying the Changes</w:t>
+      </w:r>
+    </w:p>
+    <w:p>
+      <w:pPr>
+        <w:numPr>
+          <w:ilvl w:val="0"/>
+          <w:numId w:val="3"/>
+        </w:numPr>
+      </w:pPr>
+      <w:r>
+        <w:t>Open assets/css/styles.css.</w:t>
+      </w:r>
+    </w:p>
+    <w:p>
+      <w:pPr>
+        <w:numPr>
+          <w:ilvl w:val="0"/>
+          <w:numId w:val="3"/>
+        </w:numPr>
+      </w:pPr>
+      <w:r>
+        <w:t>Replace the existing :root block with the adjusted variables above.</w:t>
+      </w:r>
+    </w:p>
+    <w:p>
+      <w:pPr>
+        <w:numPr>
+          <w:ilvl w:val="0"/>
+          <w:numId w:val="3"/>
+        </w:numPr>
+      </w:pPr>
+      <w:r>
+        <w:t>Save, refresh, and re-run your accessibility tests.</w:t>
+      </w:r>
+    </w:p>
+    <w:p>
+      <w:r>
+        <w:t>Your palette is now brand-consistent and WCAG AA compliant.</w:t>
+      </w:r>
+    </w:p>
+    <w:p/>
     <w:p/>
     <w:p/>
     <w:sectPr>
@@ -62,6 +688,399 @@
     </w:sectPr>
   </w:body>
 </w:document>
+</file>
+
+<file path=word/numbering.xml><?xml version="1.0" encoding="utf-8"?>
+<w:numbering xmlns:wpc="http://schemas.microsoft.com/office/word/2010/wordprocessingCanvas" xmlns:cx="http://schemas.microsoft.com/office/drawing/2014/chartex" xmlns:cx1="http://schemas.microsoft.com/office/drawing/2015/9/8/chartex" xmlns:cx2="http://schemas.microsoft.com/office/drawing/2015/10/21/chartex" xmlns:cx3="http://schemas.microsoft.com/office/drawing/2016/5/9/chartex" xmlns:cx4="http://schemas.microsoft.com/office/drawing/2016/5/10/chartex" xmlns:cx5="http://schemas.microsoft.com/office/drawing/2016/5/11/chartex" xmlns:cx6="http://schemas.microsoft.com/office/drawing/2016/5/12/chartex" xmlns:cx7="http://schemas.microsoft.com/office/drawing/2016/5/13/chartex" xmlns:cx8="http://schemas.microsoft.com/office/drawing/2016/5/14/chartex" xmlns:mc="http://schemas.openxmlformats.org/markup-compatibility/2006" xmlns:aink="http://schemas.microsoft.com/office/drawing/2016/ink" xmlns:am3d="http://schemas.microsoft.com/office/drawing/2017/model3d" xmlns:o="urn:schemas-microsoft-com:office:office" xmlns:oel="http://schemas.microsoft.com/office/2019/extlst" xmlns:r="http://schemas.openxmlformats.org/officeDocument/2006/relationships" xmlns:m="http://schemas.openxmlformats.org/officeDocument/2006/math" xmlns:v="urn:schemas-microsoft-com:vml" xmlns:wp14="http://schemas.microsoft.com/office/word/2010/wordprocessingDrawing" xmlns:wp="http://schemas.openxmlformats.org/drawingml/2006/wordprocessingDrawing" xmlns:w10="urn:schemas-microsoft-com:office:word" xmlns:w="http://schemas.openxmlformats.org/wordprocessingml/2006/main" xmlns:w14="http://schemas.microsoft.com/office/word/2010/wordml" xmlns:w15="http://schemas.microsoft.com/office/word/2012/wordml" xmlns:w16cex="http://schemas.microsoft.com/office/word/2018/wordml/cex" xmlns:w16cid="http://schemas.microsoft.com/office/word/2016/wordml/cid" xmlns:w16="http://schemas.microsoft.com/office/word/2018/wordml" xmlns:w16du="http://schemas.microsoft.com/office/word/2023/wordml/word16du" xmlns:w16sdtdh="http://schemas.microsoft.com/office/word/2020/wordml/sdtdatahash" xmlns:w16sdtfl="http://schemas.microsoft.com/office/word/2024/wordml/sdtformatlock" xmlns:w16se="http://schemas.microsoft.com/office/word/2015/wordml/symex" xmlns:wpg="http://schemas.microsoft.com/office/word/2010/wordprocessingGroup" xmlns:wpi="http://schemas.microsoft.com/office/word/2010/wordprocessingInk" xmlns:wne="http://schemas.microsoft.com/office/word/2006/wordml" xmlns:wps="http://schemas.microsoft.com/office/word/2010/wordprocessingShape" mc:Ignorable="w14 w15 w16se w16cid w16 w16cex w16sdtdh w16sdtfl w16du wp14">
+  <w:abstractNum w:abstractNumId="0" w15:restartNumberingAfterBreak="0">
+    <w:nsid w:val="219628E4"/>
+    <w:multiLevelType w:val="multilevel"/>
+    <w:tmpl w:val="C124165C"/>
+    <w:lvl w:ilvl="0">
+      <w:start w:val="1"/>
+      <w:numFmt w:val="decimal"/>
+      <w:lvlText w:val="%1."/>
+      <w:lvlJc w:val="left"/>
+      <w:pPr>
+        <w:tabs>
+          <w:tab w:val="num" w:pos="720"/>
+        </w:tabs>
+        <w:ind w:left="720" w:hanging="360"/>
+      </w:pPr>
+    </w:lvl>
+    <w:lvl w:ilvl="1">
+      <w:start w:val="1"/>
+      <w:numFmt w:val="bullet"/>
+      <w:lvlText w:val="o"/>
+      <w:lvlJc w:val="left"/>
+      <w:pPr>
+        <w:tabs>
+          <w:tab w:val="num" w:pos="1440"/>
+        </w:tabs>
+        <w:ind w:left="1440" w:hanging="360"/>
+      </w:pPr>
+      <w:rPr>
+        <w:rFonts w:ascii="Courier New" w:hAnsi="Courier New" w:hint="default"/>
+        <w:sz w:val="20"/>
+      </w:rPr>
+    </w:lvl>
+    <w:lvl w:ilvl="2" w:tentative="1">
+      <w:start w:val="1"/>
+      <w:numFmt w:val="decimal"/>
+      <w:lvlText w:val="%3."/>
+      <w:lvlJc w:val="left"/>
+      <w:pPr>
+        <w:tabs>
+          <w:tab w:val="num" w:pos="2160"/>
+        </w:tabs>
+        <w:ind w:left="2160" w:hanging="360"/>
+      </w:pPr>
+    </w:lvl>
+    <w:lvl w:ilvl="3" w:tentative="1">
+      <w:start w:val="1"/>
+      <w:numFmt w:val="decimal"/>
+      <w:lvlText w:val="%4."/>
+      <w:lvlJc w:val="left"/>
+      <w:pPr>
+        <w:tabs>
+          <w:tab w:val="num" w:pos="2880"/>
+        </w:tabs>
+        <w:ind w:left="2880" w:hanging="360"/>
+      </w:pPr>
+    </w:lvl>
+    <w:lvl w:ilvl="4" w:tentative="1">
+      <w:start w:val="1"/>
+      <w:numFmt w:val="decimal"/>
+      <w:lvlText w:val="%5."/>
+      <w:lvlJc w:val="left"/>
+      <w:pPr>
+        <w:tabs>
+          <w:tab w:val="num" w:pos="3600"/>
+        </w:tabs>
+        <w:ind w:left="3600" w:hanging="360"/>
+      </w:pPr>
+    </w:lvl>
+    <w:lvl w:ilvl="5" w:tentative="1">
+      <w:start w:val="1"/>
+      <w:numFmt w:val="decimal"/>
+      <w:lvlText w:val="%6."/>
+      <w:lvlJc w:val="left"/>
+      <w:pPr>
+        <w:tabs>
+          <w:tab w:val="num" w:pos="4320"/>
+        </w:tabs>
+        <w:ind w:left="4320" w:hanging="360"/>
+      </w:pPr>
+    </w:lvl>
+    <w:lvl w:ilvl="6" w:tentative="1">
+      <w:start w:val="1"/>
+      <w:numFmt w:val="decimal"/>
+      <w:lvlText w:val="%7."/>
+      <w:lvlJc w:val="left"/>
+      <w:pPr>
+        <w:tabs>
+          <w:tab w:val="num" w:pos="5040"/>
+        </w:tabs>
+        <w:ind w:left="5040" w:hanging="360"/>
+      </w:pPr>
+    </w:lvl>
+    <w:lvl w:ilvl="7" w:tentative="1">
+      <w:start w:val="1"/>
+      <w:numFmt w:val="decimal"/>
+      <w:lvlText w:val="%8."/>
+      <w:lvlJc w:val="left"/>
+      <w:pPr>
+        <w:tabs>
+          <w:tab w:val="num" w:pos="5760"/>
+        </w:tabs>
+        <w:ind w:left="5760" w:hanging="360"/>
+      </w:pPr>
+    </w:lvl>
+    <w:lvl w:ilvl="8" w:tentative="1">
+      <w:start w:val="1"/>
+      <w:numFmt w:val="decimal"/>
+      <w:lvlText w:val="%9."/>
+      <w:lvlJc w:val="left"/>
+      <w:pPr>
+        <w:tabs>
+          <w:tab w:val="num" w:pos="6480"/>
+        </w:tabs>
+        <w:ind w:left="6480" w:hanging="360"/>
+      </w:pPr>
+    </w:lvl>
+  </w:abstractNum>
+  <w:abstractNum w:abstractNumId="1" w15:restartNumberingAfterBreak="0">
+    <w:nsid w:val="2DBD6B5A"/>
+    <w:multiLevelType w:val="multilevel"/>
+    <w:tmpl w:val="52B09002"/>
+    <w:lvl w:ilvl="0">
+      <w:start w:val="1"/>
+      <w:numFmt w:val="decimal"/>
+      <w:lvlText w:val="%1."/>
+      <w:lvlJc w:val="left"/>
+      <w:pPr>
+        <w:tabs>
+          <w:tab w:val="num" w:pos="720"/>
+        </w:tabs>
+        <w:ind w:left="720" w:hanging="360"/>
+      </w:pPr>
+    </w:lvl>
+    <w:lvl w:ilvl="1" w:tentative="1">
+      <w:start w:val="1"/>
+      <w:numFmt w:val="decimal"/>
+      <w:lvlText w:val="%2."/>
+      <w:lvlJc w:val="left"/>
+      <w:pPr>
+        <w:tabs>
+          <w:tab w:val="num" w:pos="1440"/>
+        </w:tabs>
+        <w:ind w:left="1440" w:hanging="360"/>
+      </w:pPr>
+    </w:lvl>
+    <w:lvl w:ilvl="2" w:tentative="1">
+      <w:start w:val="1"/>
+      <w:numFmt w:val="decimal"/>
+      <w:lvlText w:val="%3."/>
+      <w:lvlJc w:val="left"/>
+      <w:pPr>
+        <w:tabs>
+          <w:tab w:val="num" w:pos="2160"/>
+        </w:tabs>
+        <w:ind w:left="2160" w:hanging="360"/>
+      </w:pPr>
+    </w:lvl>
+    <w:lvl w:ilvl="3" w:tentative="1">
+      <w:start w:val="1"/>
+      <w:numFmt w:val="decimal"/>
+      <w:lvlText w:val="%4."/>
+      <w:lvlJc w:val="left"/>
+      <w:pPr>
+        <w:tabs>
+          <w:tab w:val="num" w:pos="2880"/>
+        </w:tabs>
+        <w:ind w:left="2880" w:hanging="360"/>
+      </w:pPr>
+    </w:lvl>
+    <w:lvl w:ilvl="4" w:tentative="1">
+      <w:start w:val="1"/>
+      <w:numFmt w:val="decimal"/>
+      <w:lvlText w:val="%5."/>
+      <w:lvlJc w:val="left"/>
+      <w:pPr>
+        <w:tabs>
+          <w:tab w:val="num" w:pos="3600"/>
+        </w:tabs>
+        <w:ind w:left="3600" w:hanging="360"/>
+      </w:pPr>
+    </w:lvl>
+    <w:lvl w:ilvl="5" w:tentative="1">
+      <w:start w:val="1"/>
+      <w:numFmt w:val="decimal"/>
+      <w:lvlText w:val="%6."/>
+      <w:lvlJc w:val="left"/>
+      <w:pPr>
+        <w:tabs>
+          <w:tab w:val="num" w:pos="4320"/>
+        </w:tabs>
+        <w:ind w:left="4320" w:hanging="360"/>
+      </w:pPr>
+    </w:lvl>
+    <w:lvl w:ilvl="6" w:tentative="1">
+      <w:start w:val="1"/>
+      <w:numFmt w:val="decimal"/>
+      <w:lvlText w:val="%7."/>
+      <w:lvlJc w:val="left"/>
+      <w:pPr>
+        <w:tabs>
+          <w:tab w:val="num" w:pos="5040"/>
+        </w:tabs>
+        <w:ind w:left="5040" w:hanging="360"/>
+      </w:pPr>
+    </w:lvl>
+    <w:lvl w:ilvl="7" w:tentative="1">
+      <w:start w:val="1"/>
+      <w:numFmt w:val="decimal"/>
+      <w:lvlText w:val="%8."/>
+      <w:lvlJc w:val="left"/>
+      <w:pPr>
+        <w:tabs>
+          <w:tab w:val="num" w:pos="5760"/>
+        </w:tabs>
+        <w:ind w:left="5760" w:hanging="360"/>
+      </w:pPr>
+    </w:lvl>
+    <w:lvl w:ilvl="8" w:tentative="1">
+      <w:start w:val="1"/>
+      <w:numFmt w:val="decimal"/>
+      <w:lvlText w:val="%9."/>
+      <w:lvlJc w:val="left"/>
+      <w:pPr>
+        <w:tabs>
+          <w:tab w:val="num" w:pos="6480"/>
+        </w:tabs>
+        <w:ind w:left="6480" w:hanging="360"/>
+      </w:pPr>
+    </w:lvl>
+  </w:abstractNum>
+  <w:abstractNum w:abstractNumId="2" w15:restartNumberingAfterBreak="0">
+    <w:nsid w:val="44C7551D"/>
+    <w:multiLevelType w:val="multilevel"/>
+    <w:tmpl w:val="20D87BE6"/>
+    <w:lvl w:ilvl="0">
+      <w:start w:val="1"/>
+      <w:numFmt w:val="bullet"/>
+      <w:lvlText w:val=""/>
+      <w:lvlJc w:val="left"/>
+      <w:pPr>
+        <w:tabs>
+          <w:tab w:val="num" w:pos="720"/>
+        </w:tabs>
+        <w:ind w:left="720" w:hanging="360"/>
+      </w:pPr>
+      <w:rPr>
+        <w:rFonts w:ascii="Symbol" w:hAnsi="Symbol" w:hint="default"/>
+        <w:sz w:val="20"/>
+      </w:rPr>
+    </w:lvl>
+    <w:lvl w:ilvl="1" w:tentative="1">
+      <w:start w:val="1"/>
+      <w:numFmt w:val="bullet"/>
+      <w:lvlText w:val="o"/>
+      <w:lvlJc w:val="left"/>
+      <w:pPr>
+        <w:tabs>
+          <w:tab w:val="num" w:pos="1440"/>
+        </w:tabs>
+        <w:ind w:left="1440" w:hanging="360"/>
+      </w:pPr>
+      <w:rPr>
+        <w:rFonts w:ascii="Courier New" w:hAnsi="Courier New" w:hint="default"/>
+        <w:sz w:val="20"/>
+      </w:rPr>
+    </w:lvl>
+    <w:lvl w:ilvl="2" w:tentative="1">
+      <w:start w:val="1"/>
+      <w:numFmt w:val="bullet"/>
+      <w:lvlText w:val=""/>
+      <w:lvlJc w:val="left"/>
+      <w:pPr>
+        <w:tabs>
+          <w:tab w:val="num" w:pos="2160"/>
+        </w:tabs>
+        <w:ind w:left="2160" w:hanging="360"/>
+      </w:pPr>
+      <w:rPr>
+        <w:rFonts w:ascii="Wingdings" w:hAnsi="Wingdings" w:hint="default"/>
+        <w:sz w:val="20"/>
+      </w:rPr>
+    </w:lvl>
+    <w:lvl w:ilvl="3" w:tentative="1">
+      <w:start w:val="1"/>
+      <w:numFmt w:val="bullet"/>
+      <w:lvlText w:val=""/>
+      <w:lvlJc w:val="left"/>
+      <w:pPr>
+        <w:tabs>
+          <w:tab w:val="num" w:pos="2880"/>
+        </w:tabs>
+        <w:ind w:left="2880" w:hanging="360"/>
+      </w:pPr>
+      <w:rPr>
+        <w:rFonts w:ascii="Wingdings" w:hAnsi="Wingdings" w:hint="default"/>
+        <w:sz w:val="20"/>
+      </w:rPr>
+    </w:lvl>
+    <w:lvl w:ilvl="4" w:tentative="1">
+      <w:start w:val="1"/>
+      <w:numFmt w:val="bullet"/>
+      <w:lvlText w:val=""/>
+      <w:lvlJc w:val="left"/>
+      <w:pPr>
+        <w:tabs>
+          <w:tab w:val="num" w:pos="3600"/>
+        </w:tabs>
+        <w:ind w:left="3600" w:hanging="360"/>
+      </w:pPr>
+      <w:rPr>
+        <w:rFonts w:ascii="Wingdings" w:hAnsi="Wingdings" w:hint="default"/>
+        <w:sz w:val="20"/>
+      </w:rPr>
+    </w:lvl>
+    <w:lvl w:ilvl="5" w:tentative="1">
+      <w:start w:val="1"/>
+      <w:numFmt w:val="bullet"/>
+      <w:lvlText w:val=""/>
+      <w:lvlJc w:val="left"/>
+      <w:pPr>
+        <w:tabs>
+          <w:tab w:val="num" w:pos="4320"/>
+        </w:tabs>
+        <w:ind w:left="4320" w:hanging="360"/>
+      </w:pPr>
+      <w:rPr>
+        <w:rFonts w:ascii="Wingdings" w:hAnsi="Wingdings" w:hint="default"/>
+        <w:sz w:val="20"/>
+      </w:rPr>
+    </w:lvl>
+    <w:lvl w:ilvl="6" w:tentative="1">
+      <w:start w:val="1"/>
+      <w:numFmt w:val="bullet"/>
+      <w:lvlText w:val=""/>
+      <w:lvlJc w:val="left"/>
+      <w:pPr>
+        <w:tabs>
+          <w:tab w:val="num" w:pos="5040"/>
+        </w:tabs>
+        <w:ind w:left="5040" w:hanging="360"/>
+      </w:pPr>
+      <w:rPr>
+        <w:rFonts w:ascii="Wingdings" w:hAnsi="Wingdings" w:hint="default"/>
+        <w:sz w:val="20"/>
+      </w:rPr>
+    </w:lvl>
+    <w:lvl w:ilvl="7" w:tentative="1">
+      <w:start w:val="1"/>
+      <w:numFmt w:val="bullet"/>
+      <w:lvlText w:val=""/>
+      <w:lvlJc w:val="left"/>
+      <w:pPr>
+        <w:tabs>
+          <w:tab w:val="num" w:pos="5760"/>
+        </w:tabs>
+        <w:ind w:left="5760" w:hanging="360"/>
+      </w:pPr>
+      <w:rPr>
+        <w:rFonts w:ascii="Wingdings" w:hAnsi="Wingdings" w:hint="default"/>
+        <w:sz w:val="20"/>
+      </w:rPr>
+    </w:lvl>
+    <w:lvl w:ilvl="8" w:tentative="1">
+      <w:start w:val="1"/>
+      <w:numFmt w:val="bullet"/>
+      <w:lvlText w:val=""/>
+      <w:lvlJc w:val="left"/>
+      <w:pPr>
+        <w:tabs>
+          <w:tab w:val="num" w:pos="6480"/>
+        </w:tabs>
+        <w:ind w:left="6480" w:hanging="360"/>
+      </w:pPr>
+      <w:rPr>
+        <w:rFonts w:ascii="Wingdings" w:hAnsi="Wingdings" w:hint="default"/>
+        <w:sz w:val="20"/>
+      </w:rPr>
+    </w:lvl>
+  </w:abstractNum>
+  <w:num w:numId="1" w16cid:durableId="1396316445">
+    <w:abstractNumId w:val="2"/>
+  </w:num>
+  <w:num w:numId="2" w16cid:durableId="369645601">
+    <w:abstractNumId w:val="0"/>
+  </w:num>
+  <w:num w:numId="3" w16cid:durableId="243154017">
+    <w:abstractNumId w:val="1"/>
+  </w:num>
+</w:numbering>
 </file>
 
 <file path=word/styles.xml><?xml version="1.0" encoding="utf-8"?>
@@ -667,7 +1686,6 @@
   <w:style w:type="character" w:default="1" w:styleId="DefaultParagraphFont">
     <w:name w:val="Default Paragraph Font"/>
     <w:uiPriority w:val="1"/>
-    <w:semiHidden/>
     <w:unhideWhenUsed/>
   </w:style>
   <w:style w:type="table" w:default="1" w:styleId="TableNormal">
@@ -979,6 +1997,29 @@
       <w:smallCaps/>
       <w:color w:val="0F4761" w:themeColor="accent1" w:themeShade="BF"/>
       <w:spacing w:val="5"/>
+    </w:rPr>
+  </w:style>
+  <w:style w:type="character" w:styleId="Hyperlink">
+    <w:name w:val="Hyperlink"/>
+    <w:basedOn w:val="DefaultParagraphFont"/>
+    <w:uiPriority w:val="99"/>
+    <w:unhideWhenUsed/>
+    <w:rsid w:val="002F48F2"/>
+    <w:rPr>
+      <w:color w:val="467886" w:themeColor="hyperlink"/>
+      <w:u w:val="single"/>
+    </w:rPr>
+  </w:style>
+  <w:style w:type="character" w:styleId="UnresolvedMention">
+    <w:name w:val="Unresolved Mention"/>
+    <w:basedOn w:val="DefaultParagraphFont"/>
+    <w:uiPriority w:val="99"/>
+    <w:semiHidden/>
+    <w:unhideWhenUsed/>
+    <w:rsid w:val="002F48F2"/>
+    <w:rPr>
+      <w:color w:val="605E5C"/>
+      <w:shd w:val="clear" w:color="auto" w:fill="E1DFDD"/>
     </w:rPr>
   </w:style>
 </w:styles>

</xml_diff>